<commit_message>
UPDATE: sample files names
</commit_message>
<xml_diff>
--- a/samples/formbased-worddoc-03.docx
+++ b/samples/formbased-worddoc-03.docx
@@ -742,6 +742,7 @@
                                     </w:rPr>
                                   </w:pPr>
                                   <w:proofErr w:type="spellStart"/>
+                                  <w:proofErr w:type="gramStart"/>
                                   <w:r>
                                     <w:rPr>
                                       <w:rFonts w:ascii="Arial" w:hAnsi="Arial" w:cs="Arial"/>
@@ -757,7 +758,16 @@
                                       <w:spacing w:val="-2"/>
                                       <w:sz w:val="24"/>
                                     </w:rPr>
-                                    <w:t>______</w:t>
+                                    <w:t>_</w:t>
+                                  </w:r>
+                                  <w:proofErr w:type="gramEnd"/>
+                                  <w:r>
+                                    <w:rPr>
+                                      <w:rFonts w:ascii="Arial" w:hAnsi="Arial" w:cs="Arial"/>
+                                      <w:spacing w:val="-2"/>
+                                      <w:sz w:val="24"/>
+                                    </w:rPr>
+                                    <w:t>_____</w:t>
                                   </w:r>
                                   <w:r>
                                     <w:rPr>
@@ -798,16 +808,35 @@
                                       <w:spacing w:val="-2"/>
                                       <w:sz w:val="24"/>
                                     </w:rPr>
-                                    <w:t xml:space="preserve">______  </w:t>
-                                  </w:r>
-                                  <w:r>
-                                    <w:rPr>
-                                      <w:rFonts w:ascii="Arial" w:hAnsi="Arial" w:cs="Arial"/>
-                                      <w:b/>
-                                      <w:spacing w:val="-2"/>
-                                      <w:sz w:val="24"/>
-                                    </w:rPr>
-                                    <w:t>Employment Number:</w:t>
+                                    <w:t>_____</w:t>
+                                  </w:r>
+                                  <w:proofErr w:type="gramStart"/>
+                                  <w:r>
+                                    <w:rPr>
+                                      <w:rFonts w:ascii="Arial" w:hAnsi="Arial" w:cs="Arial"/>
+                                      <w:spacing w:val="-2"/>
+                                      <w:sz w:val="24"/>
+                                    </w:rPr>
+                                    <w:t xml:space="preserve">_  </w:t>
+                                  </w:r>
+                                  <w:r>
+                                    <w:rPr>
+                                      <w:rFonts w:ascii="Arial" w:hAnsi="Arial" w:cs="Arial"/>
+                                      <w:b/>
+                                      <w:spacing w:val="-2"/>
+                                      <w:sz w:val="24"/>
+                                    </w:rPr>
+                                    <w:t>Employment</w:t>
+                                  </w:r>
+                                  <w:proofErr w:type="gramEnd"/>
+                                  <w:r>
+                                    <w:rPr>
+                                      <w:rFonts w:ascii="Arial" w:hAnsi="Arial" w:cs="Arial"/>
+                                      <w:b/>
+                                      <w:spacing w:val="-2"/>
+                                      <w:sz w:val="24"/>
+                                    </w:rPr>
+                                    <w:t xml:space="preserve"> Number:</w:t>
                                   </w:r>
                                   <w:r>
                                     <w:rPr>
@@ -926,6 +955,7 @@
                                       <w:sz w:val="24"/>
                                     </w:rPr>
                                   </w:pPr>
+                                  <w:proofErr w:type="gramStart"/>
                                   <w:r>
                                     <w:rPr>
                                       <w:rFonts w:ascii="Arial" w:hAnsi="Arial" w:cs="Arial"/>
@@ -941,7 +971,16 @@
                                       <w:spacing w:val="-2"/>
                                       <w:sz w:val="24"/>
                                     </w:rPr>
-                                    <w:t>______________</w:t>
+                                    <w:t>_</w:t>
+                                  </w:r>
+                                  <w:proofErr w:type="gramEnd"/>
+                                  <w:r>
+                                    <w:rPr>
+                                      <w:rFonts w:ascii="Arial" w:hAnsi="Arial" w:cs="Arial"/>
+                                      <w:spacing w:val="-2"/>
+                                      <w:sz w:val="24"/>
+                                    </w:rPr>
+                                    <w:t>_____________</w:t>
                                   </w:r>
                                   <w:r>
                                     <w:rPr>
@@ -1036,7 +1075,16 @@
                                       <w:spacing w:val="-2"/>
                                       <w:sz w:val="24"/>
                                     </w:rPr>
-                                    <w:t xml:space="preserve">_________________________     Home </w:t>
+                                    <w:t xml:space="preserve">_________________________     </w:t>
+                                  </w:r>
+                                  <w:proofErr w:type="gramStart"/>
+                                  <w:r>
+                                    <w:rPr>
+                                      <w:rFonts w:ascii="Arial" w:hAnsi="Arial" w:cs="Arial"/>
+                                      <w:spacing w:val="-2"/>
+                                      <w:sz w:val="24"/>
+                                    </w:rPr>
+                                    <w:t xml:space="preserve">Home </w:t>
                                   </w:r>
                                   <w:r>
                                     <w:rPr>
@@ -1052,7 +1100,16 @@
                                       <w:spacing w:val="-2"/>
                                       <w:sz w:val="24"/>
                                     </w:rPr>
-                                    <w:t>____________________</w:t>
+                                    <w:t>_</w:t>
+                                  </w:r>
+                                  <w:proofErr w:type="gramEnd"/>
+                                  <w:r>
+                                    <w:rPr>
+                                      <w:rFonts w:ascii="Arial" w:hAnsi="Arial" w:cs="Arial"/>
+                                      <w:spacing w:val="-2"/>
+                                      <w:sz w:val="24"/>
+                                    </w:rPr>
+                                    <w:t>___________________</w:t>
                                   </w:r>
                                 </w:p>
                               </w:tc>
@@ -1513,16 +1570,35 @@
                                       <w:spacing w:val="-2"/>
                                       <w:sz w:val="24"/>
                                     </w:rPr>
-                                    <w:t xml:space="preserve">____  </w:t>
-                                  </w:r>
-                                  <w:r>
-                                    <w:rPr>
-                                      <w:rFonts w:ascii="Arial" w:hAnsi="Arial" w:cs="Arial"/>
-                                      <w:b/>
-                                      <w:spacing w:val="-2"/>
-                                      <w:sz w:val="24"/>
-                                    </w:rPr>
-                                    <w:t>Nature of Association with Applicant:</w:t>
+                                    <w:t>___</w:t>
+                                  </w:r>
+                                  <w:proofErr w:type="gramStart"/>
+                                  <w:r>
+                                    <w:rPr>
+                                      <w:rFonts w:ascii="Arial" w:hAnsi="Arial" w:cs="Arial"/>
+                                      <w:spacing w:val="-2"/>
+                                      <w:sz w:val="24"/>
+                                    </w:rPr>
+                                    <w:t xml:space="preserve">_  </w:t>
+                                  </w:r>
+                                  <w:r>
+                                    <w:rPr>
+                                      <w:rFonts w:ascii="Arial" w:hAnsi="Arial" w:cs="Arial"/>
+                                      <w:b/>
+                                      <w:spacing w:val="-2"/>
+                                      <w:sz w:val="24"/>
+                                    </w:rPr>
+                                    <w:t>Nature</w:t>
+                                  </w:r>
+                                  <w:proofErr w:type="gramEnd"/>
+                                  <w:r>
+                                    <w:rPr>
+                                      <w:rFonts w:ascii="Arial" w:hAnsi="Arial" w:cs="Arial"/>
+                                      <w:b/>
+                                      <w:spacing w:val="-2"/>
+                                      <w:sz w:val="24"/>
+                                    </w:rPr>
+                                    <w:t xml:space="preserve"> of Association with Applicant:</w:t>
                                   </w:r>
                                   <w:r>
                                     <w:rPr>
@@ -1647,7 +1723,21 @@
                                     <w:rPr>
                                       <w:rFonts w:ascii="Arial" w:hAnsi="Arial" w:cs="Arial"/>
                                     </w:rPr>
-                                    <w:t xml:space="preserve">_____Yes   </w:t>
+                                    <w:t>_____</w:t>
+                                  </w:r>
+                                  <w:proofErr w:type="gramStart"/>
+                                  <w:r>
+                                    <w:rPr>
+                                      <w:rFonts w:ascii="Arial" w:hAnsi="Arial" w:cs="Arial"/>
+                                    </w:rPr>
+                                    <w:t>Yes</w:t>
+                                  </w:r>
+                                  <w:proofErr w:type="gramEnd"/>
+                                  <w:r>
+                                    <w:rPr>
+                                      <w:rFonts w:ascii="Arial" w:hAnsi="Arial" w:cs="Arial"/>
+                                    </w:rPr>
+                                    <w:t xml:space="preserve">   </w:t>
                                   </w:r>
                                   <w:r>
                                     <w:rPr>
@@ -1703,6 +1793,7 @@
                                     </w:rPr>
                                   </w:pPr>
                                   <w:proofErr w:type="spellStart"/>
+                                  <w:proofErr w:type="gramStart"/>
                                   <w:r>
                                     <w:rPr>
                                       <w:rFonts w:ascii="Arial" w:hAnsi="Arial" w:cs="Arial"/>
@@ -1714,7 +1805,14 @@
                                     <w:rPr>
                                       <w:rFonts w:ascii="Arial" w:hAnsi="Arial" w:cs="Arial"/>
                                     </w:rPr>
-                                    <w:t>______________________________</w:t>
+                                    <w:t>_</w:t>
+                                  </w:r>
+                                  <w:proofErr w:type="gramEnd"/>
+                                  <w:r>
+                                    <w:rPr>
+                                      <w:rFonts w:ascii="Arial" w:hAnsi="Arial" w:cs="Arial"/>
+                                    </w:rPr>
+                                    <w:t>_____________________________</w:t>
                                   </w:r>
                                   <w:r>
                                     <w:rPr>
@@ -1733,7 +1831,53 @@
                                     <w:rPr>
                                       <w:rFonts w:ascii="Arial" w:hAnsi="Arial" w:cs="Arial"/>
                                     </w:rPr>
-                                    <w:t>___________________________________________________________________________________________________________________________________________________________________________________________________________</w:t>
+                                    <w:t>. Worked 3</w:t>
+                                  </w:r>
+                                  <w:r>
+                                    <w:rPr>
+                                      <w:rFonts w:ascii="Arial" w:hAnsi="Arial" w:cs="Arial"/>
+                                      <w:vertAlign w:val="superscript"/>
+                                    </w:rPr>
+                                    <w:t>rd</w:t>
+                                  </w:r>
+                                  <w:r>
+                                    <w:rPr>
+                                      <w:rFonts w:ascii="Arial" w:hAnsi="Arial" w:cs="Arial"/>
+                                    </w:rPr>
+                                    <w:t xml:space="preserve"> of February 2025 to 3</w:t>
+                                  </w:r>
+                                  <w:r>
+                                    <w:rPr>
+                                      <w:rFonts w:ascii="Arial" w:hAnsi="Arial" w:cs="Arial"/>
+                                      <w:vertAlign w:val="superscript"/>
+                                    </w:rPr>
+                                    <w:t>rd</w:t>
+                                  </w:r>
+                                  <w:r>
+                                    <w:rPr>
+                                      <w:rFonts w:ascii="Arial" w:hAnsi="Arial" w:cs="Arial"/>
+                                    </w:rPr>
+                                    <w:t xml:space="preserve"> of June 2025 full </w:t>
+                                  </w:r>
+                                  <w:proofErr w:type="gramStart"/>
+                                  <w:r>
+                                    <w:rPr>
+                                      <w:rFonts w:ascii="Arial" w:hAnsi="Arial" w:cs="Arial"/>
+                                    </w:rPr>
+                                    <w:t>time.</w:t>
+                                  </w:r>
+                                  <w:r>
+                                    <w:rPr>
+                                      <w:rFonts w:ascii="Arial" w:hAnsi="Arial" w:cs="Arial"/>
+                                    </w:rPr>
+                                    <w:t>_</w:t>
+                                  </w:r>
+                                  <w:proofErr w:type="gramEnd"/>
+                                  <w:r>
+                                    <w:rPr>
+                                      <w:rFonts w:ascii="Arial" w:hAnsi="Arial" w:cs="Arial"/>
+                                    </w:rPr>
+                                    <w:t>__________________________________________________________________________________________________________________________________________________________________________________________________________</w:t>
                                   </w:r>
                                 </w:p>
                                 <w:p>
@@ -2008,6 +2152,7 @@
                               </w:rPr>
                             </w:pPr>
                             <w:proofErr w:type="spellStart"/>
+                            <w:proofErr w:type="gramStart"/>
                             <w:r>
                               <w:rPr>
                                 <w:rFonts w:ascii="Arial" w:hAnsi="Arial" w:cs="Arial"/>
@@ -2023,7 +2168,16 @@
                                 <w:spacing w:val="-2"/>
                                 <w:sz w:val="24"/>
                               </w:rPr>
-                              <w:t>______</w:t>
+                              <w:t>_</w:t>
+                            </w:r>
+                            <w:proofErr w:type="gramEnd"/>
+                            <w:r>
+                              <w:rPr>
+                                <w:rFonts w:ascii="Arial" w:hAnsi="Arial" w:cs="Arial"/>
+                                <w:spacing w:val="-2"/>
+                                <w:sz w:val="24"/>
+                              </w:rPr>
+                              <w:t>_____</w:t>
                             </w:r>
                             <w:r>
                               <w:rPr>
@@ -2064,16 +2218,35 @@
                                 <w:spacing w:val="-2"/>
                                 <w:sz w:val="24"/>
                               </w:rPr>
-                              <w:t xml:space="preserve">______  </w:t>
-                            </w:r>
-                            <w:r>
-                              <w:rPr>
-                                <w:rFonts w:ascii="Arial" w:hAnsi="Arial" w:cs="Arial"/>
-                                <w:b/>
-                                <w:spacing w:val="-2"/>
-                                <w:sz w:val="24"/>
-                              </w:rPr>
-                              <w:t>Employment Number:</w:t>
+                              <w:t>_____</w:t>
+                            </w:r>
+                            <w:proofErr w:type="gramStart"/>
+                            <w:r>
+                              <w:rPr>
+                                <w:rFonts w:ascii="Arial" w:hAnsi="Arial" w:cs="Arial"/>
+                                <w:spacing w:val="-2"/>
+                                <w:sz w:val="24"/>
+                              </w:rPr>
+                              <w:t xml:space="preserve">_  </w:t>
+                            </w:r>
+                            <w:r>
+                              <w:rPr>
+                                <w:rFonts w:ascii="Arial" w:hAnsi="Arial" w:cs="Arial"/>
+                                <w:b/>
+                                <w:spacing w:val="-2"/>
+                                <w:sz w:val="24"/>
+                              </w:rPr>
+                              <w:t>Employment</w:t>
+                            </w:r>
+                            <w:proofErr w:type="gramEnd"/>
+                            <w:r>
+                              <w:rPr>
+                                <w:rFonts w:ascii="Arial" w:hAnsi="Arial" w:cs="Arial"/>
+                                <w:b/>
+                                <w:spacing w:val="-2"/>
+                                <w:sz w:val="24"/>
+                              </w:rPr>
+                              <w:t xml:space="preserve"> Number:</w:t>
                             </w:r>
                             <w:r>
                               <w:rPr>
@@ -2192,6 +2365,7 @@
                                 <w:sz w:val="24"/>
                               </w:rPr>
                             </w:pPr>
+                            <w:proofErr w:type="gramStart"/>
                             <w:r>
                               <w:rPr>
                                 <w:rFonts w:ascii="Arial" w:hAnsi="Arial" w:cs="Arial"/>
@@ -2207,7 +2381,16 @@
                                 <w:spacing w:val="-2"/>
                                 <w:sz w:val="24"/>
                               </w:rPr>
-                              <w:t>______________</w:t>
+                              <w:t>_</w:t>
+                            </w:r>
+                            <w:proofErr w:type="gramEnd"/>
+                            <w:r>
+                              <w:rPr>
+                                <w:rFonts w:ascii="Arial" w:hAnsi="Arial" w:cs="Arial"/>
+                                <w:spacing w:val="-2"/>
+                                <w:sz w:val="24"/>
+                              </w:rPr>
+                              <w:t>_____________</w:t>
                             </w:r>
                             <w:r>
                               <w:rPr>
@@ -2302,7 +2485,16 @@
                                 <w:spacing w:val="-2"/>
                                 <w:sz w:val="24"/>
                               </w:rPr>
-                              <w:t xml:space="preserve">_________________________     Home </w:t>
+                              <w:t xml:space="preserve">_________________________     </w:t>
+                            </w:r>
+                            <w:proofErr w:type="gramStart"/>
+                            <w:r>
+                              <w:rPr>
+                                <w:rFonts w:ascii="Arial" w:hAnsi="Arial" w:cs="Arial"/>
+                                <w:spacing w:val="-2"/>
+                                <w:sz w:val="24"/>
+                              </w:rPr>
+                              <w:t xml:space="preserve">Home </w:t>
                             </w:r>
                             <w:r>
                               <w:rPr>
@@ -2318,7 +2510,16 @@
                                 <w:spacing w:val="-2"/>
                                 <w:sz w:val="24"/>
                               </w:rPr>
-                              <w:t>____________________</w:t>
+                              <w:t>_</w:t>
+                            </w:r>
+                            <w:proofErr w:type="gramEnd"/>
+                            <w:r>
+                              <w:rPr>
+                                <w:rFonts w:ascii="Arial" w:hAnsi="Arial" w:cs="Arial"/>
+                                <w:spacing w:val="-2"/>
+                                <w:sz w:val="24"/>
+                              </w:rPr>
+                              <w:t>___________________</w:t>
                             </w:r>
                           </w:p>
                         </w:tc>
@@ -2779,16 +2980,35 @@
                                 <w:spacing w:val="-2"/>
                                 <w:sz w:val="24"/>
                               </w:rPr>
-                              <w:t xml:space="preserve">____  </w:t>
-                            </w:r>
-                            <w:r>
-                              <w:rPr>
-                                <w:rFonts w:ascii="Arial" w:hAnsi="Arial" w:cs="Arial"/>
-                                <w:b/>
-                                <w:spacing w:val="-2"/>
-                                <w:sz w:val="24"/>
-                              </w:rPr>
-                              <w:t>Nature of Association with Applicant:</w:t>
+                              <w:t>___</w:t>
+                            </w:r>
+                            <w:proofErr w:type="gramStart"/>
+                            <w:r>
+                              <w:rPr>
+                                <w:rFonts w:ascii="Arial" w:hAnsi="Arial" w:cs="Arial"/>
+                                <w:spacing w:val="-2"/>
+                                <w:sz w:val="24"/>
+                              </w:rPr>
+                              <w:t xml:space="preserve">_  </w:t>
+                            </w:r>
+                            <w:r>
+                              <w:rPr>
+                                <w:rFonts w:ascii="Arial" w:hAnsi="Arial" w:cs="Arial"/>
+                                <w:b/>
+                                <w:spacing w:val="-2"/>
+                                <w:sz w:val="24"/>
+                              </w:rPr>
+                              <w:t>Nature</w:t>
+                            </w:r>
+                            <w:proofErr w:type="gramEnd"/>
+                            <w:r>
+                              <w:rPr>
+                                <w:rFonts w:ascii="Arial" w:hAnsi="Arial" w:cs="Arial"/>
+                                <w:b/>
+                                <w:spacing w:val="-2"/>
+                                <w:sz w:val="24"/>
+                              </w:rPr>
+                              <w:t xml:space="preserve"> of Association with Applicant:</w:t>
                             </w:r>
                             <w:r>
                               <w:rPr>
@@ -2913,7 +3133,21 @@
                               <w:rPr>
                                 <w:rFonts w:ascii="Arial" w:hAnsi="Arial" w:cs="Arial"/>
                               </w:rPr>
-                              <w:t xml:space="preserve">_____Yes   </w:t>
+                              <w:t>_____</w:t>
+                            </w:r>
+                            <w:proofErr w:type="gramStart"/>
+                            <w:r>
+                              <w:rPr>
+                                <w:rFonts w:ascii="Arial" w:hAnsi="Arial" w:cs="Arial"/>
+                              </w:rPr>
+                              <w:t>Yes</w:t>
+                            </w:r>
+                            <w:proofErr w:type="gramEnd"/>
+                            <w:r>
+                              <w:rPr>
+                                <w:rFonts w:ascii="Arial" w:hAnsi="Arial" w:cs="Arial"/>
+                              </w:rPr>
+                              <w:t xml:space="preserve">   </w:t>
                             </w:r>
                             <w:r>
                               <w:rPr>
@@ -2969,6 +3203,7 @@
                               </w:rPr>
                             </w:pPr>
                             <w:proofErr w:type="spellStart"/>
+                            <w:proofErr w:type="gramStart"/>
                             <w:r>
                               <w:rPr>
                                 <w:rFonts w:ascii="Arial" w:hAnsi="Arial" w:cs="Arial"/>
@@ -2980,7 +3215,14 @@
                               <w:rPr>
                                 <w:rFonts w:ascii="Arial" w:hAnsi="Arial" w:cs="Arial"/>
                               </w:rPr>
-                              <w:t>______________________________</w:t>
+                              <w:t>_</w:t>
+                            </w:r>
+                            <w:proofErr w:type="gramEnd"/>
+                            <w:r>
+                              <w:rPr>
+                                <w:rFonts w:ascii="Arial" w:hAnsi="Arial" w:cs="Arial"/>
+                              </w:rPr>
+                              <w:t>_____________________________</w:t>
                             </w:r>
                             <w:r>
                               <w:rPr>
@@ -2999,7 +3241,53 @@
                               <w:rPr>
                                 <w:rFonts w:ascii="Arial" w:hAnsi="Arial" w:cs="Arial"/>
                               </w:rPr>
-                              <w:t>___________________________________________________________________________________________________________________________________________________________________________________________________________</w:t>
+                              <w:t>. Worked 3</w:t>
+                            </w:r>
+                            <w:r>
+                              <w:rPr>
+                                <w:rFonts w:ascii="Arial" w:hAnsi="Arial" w:cs="Arial"/>
+                                <w:vertAlign w:val="superscript"/>
+                              </w:rPr>
+                              <w:t>rd</w:t>
+                            </w:r>
+                            <w:r>
+                              <w:rPr>
+                                <w:rFonts w:ascii="Arial" w:hAnsi="Arial" w:cs="Arial"/>
+                              </w:rPr>
+                              <w:t xml:space="preserve"> of February 2025 to 3</w:t>
+                            </w:r>
+                            <w:r>
+                              <w:rPr>
+                                <w:rFonts w:ascii="Arial" w:hAnsi="Arial" w:cs="Arial"/>
+                                <w:vertAlign w:val="superscript"/>
+                              </w:rPr>
+                              <w:t>rd</w:t>
+                            </w:r>
+                            <w:r>
+                              <w:rPr>
+                                <w:rFonts w:ascii="Arial" w:hAnsi="Arial" w:cs="Arial"/>
+                              </w:rPr>
+                              <w:t xml:space="preserve"> of June 2025 full </w:t>
+                            </w:r>
+                            <w:proofErr w:type="gramStart"/>
+                            <w:r>
+                              <w:rPr>
+                                <w:rFonts w:ascii="Arial" w:hAnsi="Arial" w:cs="Arial"/>
+                              </w:rPr>
+                              <w:t>time.</w:t>
+                            </w:r>
+                            <w:r>
+                              <w:rPr>
+                                <w:rFonts w:ascii="Arial" w:hAnsi="Arial" w:cs="Arial"/>
+                              </w:rPr>
+                              <w:t>_</w:t>
+                            </w:r>
+                            <w:proofErr w:type="gramEnd"/>
+                            <w:r>
+                              <w:rPr>
+                                <w:rFonts w:ascii="Arial" w:hAnsi="Arial" w:cs="Arial"/>
+                              </w:rPr>
+                              <w:t>__________________________________________________________________________________________________________________________________________________________________________________________________________</w:t>
                             </w:r>
                           </w:p>
                           <w:p>

</xml_diff>